<commit_message>
added this file as third version
</commit_message>
<xml_diff>
--- a/Day1_Agile_Roles.docx
+++ b/Day1_Agile_Roles.docx
@@ -224,7 +224,7 @@
     <w:p>
       <w:r>
         <w:pict w14:anchorId="254A6A4B">
-          <v:rect id="_x0000_i1061" style="width:0;height:1.5pt" o:hralign="center" o:hrstd="t" o:hr="t" fillcolor="#a0a0a0" stroked="f"/>
+          <v:rect id="_x0000_i1025" style="width:0;height:1.5pt" o:hralign="center" o:hrstd="t" o:hr="t" fillcolor="#a0a0a0" stroked="f"/>
         </w:pict>
       </w:r>
     </w:p>
@@ -415,7 +415,7 @@
     <w:p>
       <w:r>
         <w:pict w14:anchorId="32DC90FE">
-          <v:rect id="_x0000_i1062" style="width:0;height:1.5pt" o:hralign="center" o:hrstd="t" o:hr="t" fillcolor="#a0a0a0" stroked="f"/>
+          <v:rect id="_x0000_i1026" style="width:0;height:1.5pt" o:hralign="center" o:hrstd="t" o:hr="t" fillcolor="#a0a0a0" stroked="f"/>
         </w:pict>
       </w:r>
     </w:p>
@@ -1082,6 +1082,472 @@
       </w:tr>
     </w:tbl>
     <w:p/>
+    <w:p>
+      <w:r>
+        <w:t xml:space="preserve">What is SDLC: </w:t>
+      </w:r>
+    </w:p>
+    <w:p>
+      <w:r>
+        <w:t>The </w:t>
+      </w:r>
+      <w:r>
+        <w:rPr>
+          <w:b/>
+          <w:bCs/>
+        </w:rPr>
+        <w:t>Software Development Life Cycle (SDLC)</w:t>
+      </w:r>
+      <w:r>
+        <w:t> is a structured methodology used by development teams to design, build, test, deploy, and maintain high-quality software. It provides a systematic framework that ensures software meets customer expectations, adheres to requirements, and is delivered efficiently. By breaking the development process into distinct phases, SDLC helps manage complexity, reduce risks, and improve collaboration among stakeholders.</w:t>
+      </w:r>
+    </w:p>
+    <w:p>
+      <w:pPr>
+        <w:rPr>
+          <w:b/>
+          <w:bCs/>
+        </w:rPr>
+      </w:pPr>
+      <w:r>
+        <w:rPr>
+          <w:b/>
+          <w:bCs/>
+        </w:rPr>
+        <w:lastRenderedPageBreak/>
+        <w:t>Key Phases of SDLC</w:t>
+      </w:r>
+    </w:p>
+    <w:p>
+      <w:pPr>
+        <w:numPr>
+          <w:ilvl w:val="0"/>
+          <w:numId w:val="10"/>
+        </w:numPr>
+      </w:pPr>
+      <w:r>
+        <w:rPr>
+          <w:b/>
+          <w:bCs/>
+        </w:rPr>
+        <w:t>Planning</w:t>
+      </w:r>
+      <w:r>
+        <w:t>: This phase involves defining the project scope, goals, and requirements. Teams create a Software Requirement Specification (SRS) document, estimate costs, allocate resources, and establish timelines.</w:t>
+      </w:r>
+    </w:p>
+    <w:p>
+      <w:pPr>
+        <w:numPr>
+          <w:ilvl w:val="0"/>
+          <w:numId w:val="10"/>
+        </w:numPr>
+      </w:pPr>
+      <w:r>
+        <w:rPr>
+          <w:b/>
+          <w:bCs/>
+        </w:rPr>
+        <w:t>Analysis</w:t>
+      </w:r>
+      <w:r>
+        <w:t>: Developers gather and analyze user requirements, conduct feasibility studies, and evaluate risks. This phase ensures a clear understanding of functional and technical specifications.</w:t>
+      </w:r>
+    </w:p>
+    <w:p>
+      <w:pPr>
+        <w:numPr>
+          <w:ilvl w:val="0"/>
+          <w:numId w:val="10"/>
+        </w:numPr>
+      </w:pPr>
+      <w:r>
+        <w:rPr>
+          <w:b/>
+          <w:bCs/>
+        </w:rPr>
+        <w:t>Design</w:t>
+      </w:r>
+      <w:r>
+        <w:t>: The architecture and design of the software are outlined, including user interfaces, database structures, and system workflows. Prototypes may be created to gather feedback.</w:t>
+      </w:r>
+    </w:p>
+    <w:p>
+      <w:pPr>
+        <w:numPr>
+          <w:ilvl w:val="0"/>
+          <w:numId w:val="10"/>
+        </w:numPr>
+      </w:pPr>
+      <w:r>
+        <w:rPr>
+          <w:b/>
+          <w:bCs/>
+        </w:rPr>
+        <w:t>Coding</w:t>
+      </w:r>
+      <w:r>
+        <w:t>: Developers write the actual code based on the design specifications. This phase may also include initial testing and integration of modules.</w:t>
+      </w:r>
+    </w:p>
+    <w:p>
+      <w:pPr>
+        <w:numPr>
+          <w:ilvl w:val="0"/>
+          <w:numId w:val="10"/>
+        </w:numPr>
+      </w:pPr>
+      <w:r>
+        <w:rPr>
+          <w:b/>
+          <w:bCs/>
+        </w:rPr>
+        <w:t>Testing</w:t>
+      </w:r>
+      <w:r>
+        <w:t>: The software undergoes rigorous testing to identify and fix bugs. This includes unit testing, integration testing, and system testing to ensure the software meets quality standards.</w:t>
+      </w:r>
+    </w:p>
+    <w:p>
+      <w:pPr>
+        <w:numPr>
+          <w:ilvl w:val="0"/>
+          <w:numId w:val="10"/>
+        </w:numPr>
+      </w:pPr>
+      <w:r>
+        <w:rPr>
+          <w:b/>
+          <w:bCs/>
+        </w:rPr>
+        <w:t>Deployment</w:t>
+      </w:r>
+      <w:r>
+        <w:t>: The software is released to the production environment. This may involve beta testing, user training, and phased rollouts to minimize disruptions.</w:t>
+      </w:r>
+    </w:p>
+    <w:p>
+      <w:pPr>
+        <w:numPr>
+          <w:ilvl w:val="0"/>
+          <w:numId w:val="10"/>
+        </w:numPr>
+      </w:pPr>
+      <w:r>
+        <w:rPr>
+          <w:b/>
+          <w:bCs/>
+        </w:rPr>
+        <w:t>Maintenance</w:t>
+      </w:r>
+      <w:r>
+        <w:t>: Post-deployment, the software is monitored for performance, security, and user feedback. Updates, patches, and new features are implemented as needed.</w:t>
+      </w:r>
+    </w:p>
+    <w:p>
+      <w:pPr>
+        <w:rPr>
+          <w:b/>
+          <w:bCs/>
+        </w:rPr>
+      </w:pPr>
+      <w:r>
+        <w:rPr>
+          <w:b/>
+          <w:bCs/>
+        </w:rPr>
+        <w:t>Benefits of SDLC</w:t>
+      </w:r>
+    </w:p>
+    <w:p>
+      <w:pPr>
+        <w:numPr>
+          <w:ilvl w:val="0"/>
+          <w:numId w:val="11"/>
+        </w:numPr>
+      </w:pPr>
+      <w:r>
+        <w:rPr>
+          <w:b/>
+          <w:bCs/>
+        </w:rPr>
+        <w:t>Improved Quality</w:t>
+      </w:r>
+      <w:r>
+        <w:t>: Emphasizes testing and quality assurance, resulting in reliable software.</w:t>
+      </w:r>
+    </w:p>
+    <w:p>
+      <w:pPr>
+        <w:numPr>
+          <w:ilvl w:val="0"/>
+          <w:numId w:val="11"/>
+        </w:numPr>
+      </w:pPr>
+      <w:r>
+        <w:rPr>
+          <w:b/>
+          <w:bCs/>
+        </w:rPr>
+        <w:t>Risk Mitigation</w:t>
+      </w:r>
+      <w:r>
+        <w:t>: Identifies and addresses risks early in the development process.</w:t>
+      </w:r>
+    </w:p>
+    <w:p>
+      <w:pPr>
+        <w:numPr>
+          <w:ilvl w:val="0"/>
+          <w:numId w:val="11"/>
+        </w:numPr>
+      </w:pPr>
+      <w:r>
+        <w:rPr>
+          <w:b/>
+          <w:bCs/>
+        </w:rPr>
+        <w:t>Efficient Resource Management</w:t>
+      </w:r>
+      <w:r>
+        <w:t>: Helps estimate costs and allocate resources effectively.</w:t>
+      </w:r>
+    </w:p>
+    <w:p>
+      <w:pPr>
+        <w:numPr>
+          <w:ilvl w:val="0"/>
+          <w:numId w:val="11"/>
+        </w:numPr>
+      </w:pPr>
+      <w:r>
+        <w:rPr>
+          <w:b/>
+          <w:bCs/>
+        </w:rPr>
+        <w:t>Enhanced Collaboration</w:t>
+      </w:r>
+      <w:r>
+        <w:t>: Promotes transparency and communication among stakeholders.</w:t>
+      </w:r>
+    </w:p>
+    <w:p>
+      <w:pPr>
+        <w:numPr>
+          <w:ilvl w:val="0"/>
+          <w:numId w:val="11"/>
+        </w:numPr>
+      </w:pPr>
+      <w:r>
+        <w:rPr>
+          <w:b/>
+          <w:bCs/>
+        </w:rPr>
+        <w:t>Customer Satisfaction</w:t>
+      </w:r>
+      <w:r>
+        <w:t>: Ensures the final product aligns with user needs and expectations.</w:t>
+      </w:r>
+    </w:p>
+    <w:p>
+      <w:pPr>
+        <w:rPr>
+          <w:b/>
+          <w:bCs/>
+        </w:rPr>
+      </w:pPr>
+      <w:r>
+        <w:rPr>
+          <w:b/>
+          <w:bCs/>
+        </w:rPr>
+        <w:t>Common SDLC Models</w:t>
+      </w:r>
+    </w:p>
+    <w:p>
+      <w:pPr>
+        <w:numPr>
+          <w:ilvl w:val="0"/>
+          <w:numId w:val="12"/>
+        </w:numPr>
+      </w:pPr>
+      <w:r>
+        <w:rPr>
+          <w:b/>
+          <w:bCs/>
+        </w:rPr>
+        <w:lastRenderedPageBreak/>
+        <w:t>Waterfall</w:t>
+      </w:r>
+      <w:r>
+        <w:t>: A linear, sequential approach where each phase is completed before moving to the next. Suitable for small, well-defined projects.</w:t>
+      </w:r>
+    </w:p>
+    <w:p>
+      <w:pPr>
+        <w:numPr>
+          <w:ilvl w:val="0"/>
+          <w:numId w:val="12"/>
+        </w:numPr>
+      </w:pPr>
+      <w:r>
+        <w:rPr>
+          <w:b/>
+          <w:bCs/>
+        </w:rPr>
+        <w:t>Agile</w:t>
+      </w:r>
+      <w:r>
+        <w:t>: An iterative model focusing on flexibility, collaboration, and continuous delivery through sprints. Ideal for projects with evolving requirements.</w:t>
+      </w:r>
+    </w:p>
+    <w:p>
+      <w:pPr>
+        <w:numPr>
+          <w:ilvl w:val="0"/>
+          <w:numId w:val="12"/>
+        </w:numPr>
+      </w:pPr>
+      <w:r>
+        <w:rPr>
+          <w:b/>
+          <w:bCs/>
+        </w:rPr>
+        <w:t>Iterative</w:t>
+      </w:r>
+      <w:r>
+        <w:t>: Develops software in small increments, refining it with each iteration. Useful for projects requiring gradual improvements.</w:t>
+      </w:r>
+    </w:p>
+    <w:p>
+      <w:pPr>
+        <w:numPr>
+          <w:ilvl w:val="0"/>
+          <w:numId w:val="12"/>
+        </w:numPr>
+      </w:pPr>
+      <w:r>
+        <w:rPr>
+          <w:b/>
+          <w:bCs/>
+        </w:rPr>
+        <w:t>Spiral</w:t>
+      </w:r>
+      <w:r>
+        <w:t>: Combines iterative development with risk analysis, making it suitable for complex, high-risk projects.</w:t>
+      </w:r>
+    </w:p>
+    <w:p>
+      <w:pPr>
+        <w:numPr>
+          <w:ilvl w:val="0"/>
+          <w:numId w:val="12"/>
+        </w:numPr>
+      </w:pPr>
+      <w:r>
+        <w:rPr>
+          <w:b/>
+          <w:bCs/>
+        </w:rPr>
+        <w:t>DevOps</w:t>
+      </w:r>
+      <w:r>
+        <w:t>: Integrates development and operations teams for continuous integration, testing, and deployment.</w:t>
+      </w:r>
+    </w:p>
+    <w:p>
+      <w:pPr>
+        <w:rPr>
+          <w:b/>
+          <w:bCs/>
+        </w:rPr>
+      </w:pPr>
+      <w:r>
+        <w:rPr>
+          <w:b/>
+          <w:bCs/>
+        </w:rPr>
+        <w:t>Challenges in SDLC</w:t>
+      </w:r>
+    </w:p>
+    <w:p>
+      <w:pPr>
+        <w:numPr>
+          <w:ilvl w:val="0"/>
+          <w:numId w:val="13"/>
+        </w:numPr>
+      </w:pPr>
+      <w:r>
+        <w:rPr>
+          <w:b/>
+          <w:bCs/>
+        </w:rPr>
+        <w:t>Scope Creep</w:t>
+      </w:r>
+      <w:r>
+        <w:t>: Expanding requirements beyond the initial plan can lead to delays and increased costs.</w:t>
+      </w:r>
+    </w:p>
+    <w:p>
+      <w:pPr>
+        <w:numPr>
+          <w:ilvl w:val="0"/>
+          <w:numId w:val="13"/>
+        </w:numPr>
+      </w:pPr>
+      <w:r>
+        <w:rPr>
+          <w:b/>
+          <w:bCs/>
+        </w:rPr>
+        <w:t>Poorly Defined Requirements</w:t>
+      </w:r>
+      <w:r>
+        <w:t>: Inadequate analysis can result in wasted effort and misaligned outcomes.</w:t>
+      </w:r>
+    </w:p>
+    <w:p>
+      <w:pPr>
+        <w:numPr>
+          <w:ilvl w:val="0"/>
+          <w:numId w:val="13"/>
+        </w:numPr>
+      </w:pPr>
+      <w:r>
+        <w:rPr>
+          <w:b/>
+          <w:bCs/>
+        </w:rPr>
+        <w:t>Testing Balance</w:t>
+      </w:r>
+      <w:r>
+        <w:t>: Over-testing can delay releases, while under-testing can lead to bugs and performance issues.</w:t>
+      </w:r>
+    </w:p>
+    <w:p>
+      <w:pPr>
+        <w:numPr>
+          <w:ilvl w:val="0"/>
+          <w:numId w:val="13"/>
+        </w:numPr>
+      </w:pPr>
+      <w:r>
+        <w:rPr>
+          <w:b/>
+          <w:bCs/>
+        </w:rPr>
+        <w:t>Security Risks</w:t>
+      </w:r>
+      <w:r>
+        <w:t>: Ensuring secure updates and maintenance is critical to prevent vulnerabilities.</w:t>
+      </w:r>
+    </w:p>
+    <w:p>
+      <w:r>
+        <w:t>By following SDLC, organizations can streamline software development, reduce risks, and deliver high-quality solutions that meet both business and user needs</w:t>
+      </w:r>
+    </w:p>
+    <w:p/>
     <w:sectPr>
       <w:pgSz w:w="12240" w:h="15840"/>
       <w:pgMar w:top="1440" w:right="1440" w:bottom="1440" w:left="1440" w:header="720" w:footer="720" w:gutter="0"/>
@@ -1953,6 +2419,155 @@
     </w:lvl>
   </w:abstractNum>
   <w:abstractNum w:abstractNumId="6" w15:restartNumberingAfterBreak="0">
+    <w:nsid w:val="580038CF"/>
+    <w:multiLevelType w:val="multilevel"/>
+    <w:tmpl w:val="2988980E"/>
+    <w:lvl w:ilvl="0">
+      <w:start w:val="1"/>
+      <w:numFmt w:val="bullet"/>
+      <w:lvlText w:val=""/>
+      <w:lvlJc w:val="left"/>
+      <w:pPr>
+        <w:tabs>
+          <w:tab w:val="num" w:pos="720"/>
+        </w:tabs>
+        <w:ind w:left="720" w:hanging="360"/>
+      </w:pPr>
+      <w:rPr>
+        <w:rFonts w:ascii="Symbol" w:hAnsi="Symbol" w:hint="default"/>
+        <w:sz w:val="20"/>
+      </w:rPr>
+    </w:lvl>
+    <w:lvl w:ilvl="1" w:tentative="1">
+      <w:start w:val="1"/>
+      <w:numFmt w:val="bullet"/>
+      <w:lvlText w:val="o"/>
+      <w:lvlJc w:val="left"/>
+      <w:pPr>
+        <w:tabs>
+          <w:tab w:val="num" w:pos="1440"/>
+        </w:tabs>
+        <w:ind w:left="1440" w:hanging="360"/>
+      </w:pPr>
+      <w:rPr>
+        <w:rFonts w:ascii="Courier New" w:hAnsi="Courier New" w:hint="default"/>
+        <w:sz w:val="20"/>
+      </w:rPr>
+    </w:lvl>
+    <w:lvl w:ilvl="2" w:tentative="1">
+      <w:start w:val="1"/>
+      <w:numFmt w:val="bullet"/>
+      <w:lvlText w:val=""/>
+      <w:lvlJc w:val="left"/>
+      <w:pPr>
+        <w:tabs>
+          <w:tab w:val="num" w:pos="2160"/>
+        </w:tabs>
+        <w:ind w:left="2160" w:hanging="360"/>
+      </w:pPr>
+      <w:rPr>
+        <w:rFonts w:ascii="Wingdings" w:hAnsi="Wingdings" w:hint="default"/>
+        <w:sz w:val="20"/>
+      </w:rPr>
+    </w:lvl>
+    <w:lvl w:ilvl="3" w:tentative="1">
+      <w:start w:val="1"/>
+      <w:numFmt w:val="bullet"/>
+      <w:lvlText w:val=""/>
+      <w:lvlJc w:val="left"/>
+      <w:pPr>
+        <w:tabs>
+          <w:tab w:val="num" w:pos="2880"/>
+        </w:tabs>
+        <w:ind w:left="2880" w:hanging="360"/>
+      </w:pPr>
+      <w:rPr>
+        <w:rFonts w:ascii="Wingdings" w:hAnsi="Wingdings" w:hint="default"/>
+        <w:sz w:val="20"/>
+      </w:rPr>
+    </w:lvl>
+    <w:lvl w:ilvl="4" w:tentative="1">
+      <w:start w:val="1"/>
+      <w:numFmt w:val="bullet"/>
+      <w:lvlText w:val=""/>
+      <w:lvlJc w:val="left"/>
+      <w:pPr>
+        <w:tabs>
+          <w:tab w:val="num" w:pos="3600"/>
+        </w:tabs>
+        <w:ind w:left="3600" w:hanging="360"/>
+      </w:pPr>
+      <w:rPr>
+        <w:rFonts w:ascii="Wingdings" w:hAnsi="Wingdings" w:hint="default"/>
+        <w:sz w:val="20"/>
+      </w:rPr>
+    </w:lvl>
+    <w:lvl w:ilvl="5" w:tentative="1">
+      <w:start w:val="1"/>
+      <w:numFmt w:val="bullet"/>
+      <w:lvlText w:val=""/>
+      <w:lvlJc w:val="left"/>
+      <w:pPr>
+        <w:tabs>
+          <w:tab w:val="num" w:pos="4320"/>
+        </w:tabs>
+        <w:ind w:left="4320" w:hanging="360"/>
+      </w:pPr>
+      <w:rPr>
+        <w:rFonts w:ascii="Wingdings" w:hAnsi="Wingdings" w:hint="default"/>
+        <w:sz w:val="20"/>
+      </w:rPr>
+    </w:lvl>
+    <w:lvl w:ilvl="6" w:tentative="1">
+      <w:start w:val="1"/>
+      <w:numFmt w:val="bullet"/>
+      <w:lvlText w:val=""/>
+      <w:lvlJc w:val="left"/>
+      <w:pPr>
+        <w:tabs>
+          <w:tab w:val="num" w:pos="5040"/>
+        </w:tabs>
+        <w:ind w:left="5040" w:hanging="360"/>
+      </w:pPr>
+      <w:rPr>
+        <w:rFonts w:ascii="Wingdings" w:hAnsi="Wingdings" w:hint="default"/>
+        <w:sz w:val="20"/>
+      </w:rPr>
+    </w:lvl>
+    <w:lvl w:ilvl="7" w:tentative="1">
+      <w:start w:val="1"/>
+      <w:numFmt w:val="bullet"/>
+      <w:lvlText w:val=""/>
+      <w:lvlJc w:val="left"/>
+      <w:pPr>
+        <w:tabs>
+          <w:tab w:val="num" w:pos="5760"/>
+        </w:tabs>
+        <w:ind w:left="5760" w:hanging="360"/>
+      </w:pPr>
+      <w:rPr>
+        <w:rFonts w:ascii="Wingdings" w:hAnsi="Wingdings" w:hint="default"/>
+        <w:sz w:val="20"/>
+      </w:rPr>
+    </w:lvl>
+    <w:lvl w:ilvl="8" w:tentative="1">
+      <w:start w:val="1"/>
+      <w:numFmt w:val="bullet"/>
+      <w:lvlText w:val=""/>
+      <w:lvlJc w:val="left"/>
+      <w:pPr>
+        <w:tabs>
+          <w:tab w:val="num" w:pos="6480"/>
+        </w:tabs>
+        <w:ind w:left="6480" w:hanging="360"/>
+      </w:pPr>
+      <w:rPr>
+        <w:rFonts w:ascii="Wingdings" w:hAnsi="Wingdings" w:hint="default"/>
+        <w:sz w:val="20"/>
+      </w:rPr>
+    </w:lvl>
+  </w:abstractNum>
+  <w:abstractNum w:abstractNumId="7" w15:restartNumberingAfterBreak="0">
     <w:nsid w:val="60850E2E"/>
     <w:multiLevelType w:val="multilevel"/>
     <w:tmpl w:val="70CCB3A2"/>
@@ -2101,7 +2716,156 @@
       </w:rPr>
     </w:lvl>
   </w:abstractNum>
-  <w:abstractNum w:abstractNumId="7" w15:restartNumberingAfterBreak="0">
+  <w:abstractNum w:abstractNumId="8" w15:restartNumberingAfterBreak="0">
+    <w:nsid w:val="65EA0618"/>
+    <w:multiLevelType w:val="multilevel"/>
+    <w:tmpl w:val="CC660AFC"/>
+    <w:lvl w:ilvl="0">
+      <w:start w:val="1"/>
+      <w:numFmt w:val="bullet"/>
+      <w:lvlText w:val=""/>
+      <w:lvlJc w:val="left"/>
+      <w:pPr>
+        <w:tabs>
+          <w:tab w:val="num" w:pos="720"/>
+        </w:tabs>
+        <w:ind w:left="720" w:hanging="360"/>
+      </w:pPr>
+      <w:rPr>
+        <w:rFonts w:ascii="Symbol" w:hAnsi="Symbol" w:hint="default"/>
+        <w:sz w:val="20"/>
+      </w:rPr>
+    </w:lvl>
+    <w:lvl w:ilvl="1" w:tentative="1">
+      <w:start w:val="1"/>
+      <w:numFmt w:val="bullet"/>
+      <w:lvlText w:val="o"/>
+      <w:lvlJc w:val="left"/>
+      <w:pPr>
+        <w:tabs>
+          <w:tab w:val="num" w:pos="1440"/>
+        </w:tabs>
+        <w:ind w:left="1440" w:hanging="360"/>
+      </w:pPr>
+      <w:rPr>
+        <w:rFonts w:ascii="Courier New" w:hAnsi="Courier New" w:hint="default"/>
+        <w:sz w:val="20"/>
+      </w:rPr>
+    </w:lvl>
+    <w:lvl w:ilvl="2" w:tentative="1">
+      <w:start w:val="1"/>
+      <w:numFmt w:val="bullet"/>
+      <w:lvlText w:val=""/>
+      <w:lvlJc w:val="left"/>
+      <w:pPr>
+        <w:tabs>
+          <w:tab w:val="num" w:pos="2160"/>
+        </w:tabs>
+        <w:ind w:left="2160" w:hanging="360"/>
+      </w:pPr>
+      <w:rPr>
+        <w:rFonts w:ascii="Wingdings" w:hAnsi="Wingdings" w:hint="default"/>
+        <w:sz w:val="20"/>
+      </w:rPr>
+    </w:lvl>
+    <w:lvl w:ilvl="3" w:tentative="1">
+      <w:start w:val="1"/>
+      <w:numFmt w:val="bullet"/>
+      <w:lvlText w:val=""/>
+      <w:lvlJc w:val="left"/>
+      <w:pPr>
+        <w:tabs>
+          <w:tab w:val="num" w:pos="2880"/>
+        </w:tabs>
+        <w:ind w:left="2880" w:hanging="360"/>
+      </w:pPr>
+      <w:rPr>
+        <w:rFonts w:ascii="Wingdings" w:hAnsi="Wingdings" w:hint="default"/>
+        <w:sz w:val="20"/>
+      </w:rPr>
+    </w:lvl>
+    <w:lvl w:ilvl="4" w:tentative="1">
+      <w:start w:val="1"/>
+      <w:numFmt w:val="bullet"/>
+      <w:lvlText w:val=""/>
+      <w:lvlJc w:val="left"/>
+      <w:pPr>
+        <w:tabs>
+          <w:tab w:val="num" w:pos="3600"/>
+        </w:tabs>
+        <w:ind w:left="3600" w:hanging="360"/>
+      </w:pPr>
+      <w:rPr>
+        <w:rFonts w:ascii="Wingdings" w:hAnsi="Wingdings" w:hint="default"/>
+        <w:sz w:val="20"/>
+      </w:rPr>
+    </w:lvl>
+    <w:lvl w:ilvl="5" w:tentative="1">
+      <w:start w:val="1"/>
+      <w:numFmt w:val="bullet"/>
+      <w:lvlText w:val=""/>
+      <w:lvlJc w:val="left"/>
+      <w:pPr>
+        <w:tabs>
+          <w:tab w:val="num" w:pos="4320"/>
+        </w:tabs>
+        <w:ind w:left="4320" w:hanging="360"/>
+      </w:pPr>
+      <w:rPr>
+        <w:rFonts w:ascii="Wingdings" w:hAnsi="Wingdings" w:hint="default"/>
+        <w:sz w:val="20"/>
+      </w:rPr>
+    </w:lvl>
+    <w:lvl w:ilvl="6" w:tentative="1">
+      <w:start w:val="1"/>
+      <w:numFmt w:val="bullet"/>
+      <w:lvlText w:val=""/>
+      <w:lvlJc w:val="left"/>
+      <w:pPr>
+        <w:tabs>
+          <w:tab w:val="num" w:pos="5040"/>
+        </w:tabs>
+        <w:ind w:left="5040" w:hanging="360"/>
+      </w:pPr>
+      <w:rPr>
+        <w:rFonts w:ascii="Wingdings" w:hAnsi="Wingdings" w:hint="default"/>
+        <w:sz w:val="20"/>
+      </w:rPr>
+    </w:lvl>
+    <w:lvl w:ilvl="7" w:tentative="1">
+      <w:start w:val="1"/>
+      <w:numFmt w:val="bullet"/>
+      <w:lvlText w:val=""/>
+      <w:lvlJc w:val="left"/>
+      <w:pPr>
+        <w:tabs>
+          <w:tab w:val="num" w:pos="5760"/>
+        </w:tabs>
+        <w:ind w:left="5760" w:hanging="360"/>
+      </w:pPr>
+      <w:rPr>
+        <w:rFonts w:ascii="Wingdings" w:hAnsi="Wingdings" w:hint="default"/>
+        <w:sz w:val="20"/>
+      </w:rPr>
+    </w:lvl>
+    <w:lvl w:ilvl="8" w:tentative="1">
+      <w:start w:val="1"/>
+      <w:numFmt w:val="bullet"/>
+      <w:lvlText w:val=""/>
+      <w:lvlJc w:val="left"/>
+      <w:pPr>
+        <w:tabs>
+          <w:tab w:val="num" w:pos="6480"/>
+        </w:tabs>
+        <w:ind w:left="6480" w:hanging="360"/>
+      </w:pPr>
+      <w:rPr>
+        <w:rFonts w:ascii="Wingdings" w:hAnsi="Wingdings" w:hint="default"/>
+        <w:sz w:val="20"/>
+      </w:rPr>
+    </w:lvl>
+  </w:abstractNum>
+  <w:abstractNum w:abstractNumId="9" w15:restartNumberingAfterBreak="0">
     <w:nsid w:val="6C76326D"/>
     <w:multiLevelType w:val="multilevel"/>
     <w:tmpl w:val="9A205B9E"/>
@@ -2250,7 +3014,7 @@
       </w:rPr>
     </w:lvl>
   </w:abstractNum>
-  <w:abstractNum w:abstractNumId="8" w15:restartNumberingAfterBreak="0">
+  <w:abstractNum w:abstractNumId="10" w15:restartNumberingAfterBreak="0">
     <w:nsid w:val="7131470D"/>
     <w:multiLevelType w:val="multilevel"/>
     <w:tmpl w:val="EB8CED52"/>
@@ -2397,25 +3161,287 @@
         <w:rFonts w:ascii="Wingdings" w:hAnsi="Wingdings" w:hint="default"/>
         <w:sz w:val="20"/>
       </w:rPr>
+    </w:lvl>
+  </w:abstractNum>
+  <w:abstractNum w:abstractNumId="11" w15:restartNumberingAfterBreak="0">
+    <w:nsid w:val="73043E62"/>
+    <w:multiLevelType w:val="multilevel"/>
+    <w:tmpl w:val="FCA04F62"/>
+    <w:lvl w:ilvl="0">
+      <w:start w:val="1"/>
+      <w:numFmt w:val="bullet"/>
+      <w:lvlText w:val=""/>
+      <w:lvlJc w:val="left"/>
+      <w:pPr>
+        <w:tabs>
+          <w:tab w:val="num" w:pos="720"/>
+        </w:tabs>
+        <w:ind w:left="720" w:hanging="360"/>
+      </w:pPr>
+      <w:rPr>
+        <w:rFonts w:ascii="Symbol" w:hAnsi="Symbol" w:hint="default"/>
+        <w:sz w:val="20"/>
+      </w:rPr>
+    </w:lvl>
+    <w:lvl w:ilvl="1" w:tentative="1">
+      <w:start w:val="1"/>
+      <w:numFmt w:val="bullet"/>
+      <w:lvlText w:val="o"/>
+      <w:lvlJc w:val="left"/>
+      <w:pPr>
+        <w:tabs>
+          <w:tab w:val="num" w:pos="1440"/>
+        </w:tabs>
+        <w:ind w:left="1440" w:hanging="360"/>
+      </w:pPr>
+      <w:rPr>
+        <w:rFonts w:ascii="Courier New" w:hAnsi="Courier New" w:hint="default"/>
+        <w:sz w:val="20"/>
+      </w:rPr>
+    </w:lvl>
+    <w:lvl w:ilvl="2" w:tentative="1">
+      <w:start w:val="1"/>
+      <w:numFmt w:val="bullet"/>
+      <w:lvlText w:val=""/>
+      <w:lvlJc w:val="left"/>
+      <w:pPr>
+        <w:tabs>
+          <w:tab w:val="num" w:pos="2160"/>
+        </w:tabs>
+        <w:ind w:left="2160" w:hanging="360"/>
+      </w:pPr>
+      <w:rPr>
+        <w:rFonts w:ascii="Wingdings" w:hAnsi="Wingdings" w:hint="default"/>
+        <w:sz w:val="20"/>
+      </w:rPr>
+    </w:lvl>
+    <w:lvl w:ilvl="3" w:tentative="1">
+      <w:start w:val="1"/>
+      <w:numFmt w:val="bullet"/>
+      <w:lvlText w:val=""/>
+      <w:lvlJc w:val="left"/>
+      <w:pPr>
+        <w:tabs>
+          <w:tab w:val="num" w:pos="2880"/>
+        </w:tabs>
+        <w:ind w:left="2880" w:hanging="360"/>
+      </w:pPr>
+      <w:rPr>
+        <w:rFonts w:ascii="Wingdings" w:hAnsi="Wingdings" w:hint="default"/>
+        <w:sz w:val="20"/>
+      </w:rPr>
+    </w:lvl>
+    <w:lvl w:ilvl="4" w:tentative="1">
+      <w:start w:val="1"/>
+      <w:numFmt w:val="bullet"/>
+      <w:lvlText w:val=""/>
+      <w:lvlJc w:val="left"/>
+      <w:pPr>
+        <w:tabs>
+          <w:tab w:val="num" w:pos="3600"/>
+        </w:tabs>
+        <w:ind w:left="3600" w:hanging="360"/>
+      </w:pPr>
+      <w:rPr>
+        <w:rFonts w:ascii="Wingdings" w:hAnsi="Wingdings" w:hint="default"/>
+        <w:sz w:val="20"/>
+      </w:rPr>
+    </w:lvl>
+    <w:lvl w:ilvl="5" w:tentative="1">
+      <w:start w:val="1"/>
+      <w:numFmt w:val="bullet"/>
+      <w:lvlText w:val=""/>
+      <w:lvlJc w:val="left"/>
+      <w:pPr>
+        <w:tabs>
+          <w:tab w:val="num" w:pos="4320"/>
+        </w:tabs>
+        <w:ind w:left="4320" w:hanging="360"/>
+      </w:pPr>
+      <w:rPr>
+        <w:rFonts w:ascii="Wingdings" w:hAnsi="Wingdings" w:hint="default"/>
+        <w:sz w:val="20"/>
+      </w:rPr>
+    </w:lvl>
+    <w:lvl w:ilvl="6" w:tentative="1">
+      <w:start w:val="1"/>
+      <w:numFmt w:val="bullet"/>
+      <w:lvlText w:val=""/>
+      <w:lvlJc w:val="left"/>
+      <w:pPr>
+        <w:tabs>
+          <w:tab w:val="num" w:pos="5040"/>
+        </w:tabs>
+        <w:ind w:left="5040" w:hanging="360"/>
+      </w:pPr>
+      <w:rPr>
+        <w:rFonts w:ascii="Wingdings" w:hAnsi="Wingdings" w:hint="default"/>
+        <w:sz w:val="20"/>
+      </w:rPr>
+    </w:lvl>
+    <w:lvl w:ilvl="7" w:tentative="1">
+      <w:start w:val="1"/>
+      <w:numFmt w:val="bullet"/>
+      <w:lvlText w:val=""/>
+      <w:lvlJc w:val="left"/>
+      <w:pPr>
+        <w:tabs>
+          <w:tab w:val="num" w:pos="5760"/>
+        </w:tabs>
+        <w:ind w:left="5760" w:hanging="360"/>
+      </w:pPr>
+      <w:rPr>
+        <w:rFonts w:ascii="Wingdings" w:hAnsi="Wingdings" w:hint="default"/>
+        <w:sz w:val="20"/>
+      </w:rPr>
+    </w:lvl>
+    <w:lvl w:ilvl="8" w:tentative="1">
+      <w:start w:val="1"/>
+      <w:numFmt w:val="bullet"/>
+      <w:lvlText w:val=""/>
+      <w:lvlJc w:val="left"/>
+      <w:pPr>
+        <w:tabs>
+          <w:tab w:val="num" w:pos="6480"/>
+        </w:tabs>
+        <w:ind w:left="6480" w:hanging="360"/>
+      </w:pPr>
+      <w:rPr>
+        <w:rFonts w:ascii="Wingdings" w:hAnsi="Wingdings" w:hint="default"/>
+        <w:sz w:val="20"/>
+      </w:rPr>
+    </w:lvl>
+  </w:abstractNum>
+  <w:abstractNum w:abstractNumId="12" w15:restartNumberingAfterBreak="0">
+    <w:nsid w:val="7C367798"/>
+    <w:multiLevelType w:val="multilevel"/>
+    <w:tmpl w:val="AC744D7A"/>
+    <w:lvl w:ilvl="0">
+      <w:start w:val="1"/>
+      <w:numFmt w:val="decimal"/>
+      <w:lvlText w:val="%1."/>
+      <w:lvlJc w:val="left"/>
+      <w:pPr>
+        <w:tabs>
+          <w:tab w:val="num" w:pos="720"/>
+        </w:tabs>
+        <w:ind w:left="720" w:hanging="360"/>
+      </w:pPr>
+    </w:lvl>
+    <w:lvl w:ilvl="1" w:tentative="1">
+      <w:start w:val="1"/>
+      <w:numFmt w:val="decimal"/>
+      <w:lvlText w:val="%2."/>
+      <w:lvlJc w:val="left"/>
+      <w:pPr>
+        <w:tabs>
+          <w:tab w:val="num" w:pos="1440"/>
+        </w:tabs>
+        <w:ind w:left="1440" w:hanging="360"/>
+      </w:pPr>
+    </w:lvl>
+    <w:lvl w:ilvl="2" w:tentative="1">
+      <w:start w:val="1"/>
+      <w:numFmt w:val="decimal"/>
+      <w:lvlText w:val="%3."/>
+      <w:lvlJc w:val="left"/>
+      <w:pPr>
+        <w:tabs>
+          <w:tab w:val="num" w:pos="2160"/>
+        </w:tabs>
+        <w:ind w:left="2160" w:hanging="360"/>
+      </w:pPr>
+    </w:lvl>
+    <w:lvl w:ilvl="3" w:tentative="1">
+      <w:start w:val="1"/>
+      <w:numFmt w:val="decimal"/>
+      <w:lvlText w:val="%4."/>
+      <w:lvlJc w:val="left"/>
+      <w:pPr>
+        <w:tabs>
+          <w:tab w:val="num" w:pos="2880"/>
+        </w:tabs>
+        <w:ind w:left="2880" w:hanging="360"/>
+      </w:pPr>
+    </w:lvl>
+    <w:lvl w:ilvl="4" w:tentative="1">
+      <w:start w:val="1"/>
+      <w:numFmt w:val="decimal"/>
+      <w:lvlText w:val="%5."/>
+      <w:lvlJc w:val="left"/>
+      <w:pPr>
+        <w:tabs>
+          <w:tab w:val="num" w:pos="3600"/>
+        </w:tabs>
+        <w:ind w:left="3600" w:hanging="360"/>
+      </w:pPr>
+    </w:lvl>
+    <w:lvl w:ilvl="5" w:tentative="1">
+      <w:start w:val="1"/>
+      <w:numFmt w:val="decimal"/>
+      <w:lvlText w:val="%6."/>
+      <w:lvlJc w:val="left"/>
+      <w:pPr>
+        <w:tabs>
+          <w:tab w:val="num" w:pos="4320"/>
+        </w:tabs>
+        <w:ind w:left="4320" w:hanging="360"/>
+      </w:pPr>
+    </w:lvl>
+    <w:lvl w:ilvl="6" w:tentative="1">
+      <w:start w:val="1"/>
+      <w:numFmt w:val="decimal"/>
+      <w:lvlText w:val="%7."/>
+      <w:lvlJc w:val="left"/>
+      <w:pPr>
+        <w:tabs>
+          <w:tab w:val="num" w:pos="5040"/>
+        </w:tabs>
+        <w:ind w:left="5040" w:hanging="360"/>
+      </w:pPr>
+    </w:lvl>
+    <w:lvl w:ilvl="7" w:tentative="1">
+      <w:start w:val="1"/>
+      <w:numFmt w:val="decimal"/>
+      <w:lvlText w:val="%8."/>
+      <w:lvlJc w:val="left"/>
+      <w:pPr>
+        <w:tabs>
+          <w:tab w:val="num" w:pos="5760"/>
+        </w:tabs>
+        <w:ind w:left="5760" w:hanging="360"/>
+      </w:pPr>
+    </w:lvl>
+    <w:lvl w:ilvl="8" w:tentative="1">
+      <w:start w:val="1"/>
+      <w:numFmt w:val="decimal"/>
+      <w:lvlText w:val="%9."/>
+      <w:lvlJc w:val="left"/>
+      <w:pPr>
+        <w:tabs>
+          <w:tab w:val="num" w:pos="6480"/>
+        </w:tabs>
+        <w:ind w:left="6480" w:hanging="360"/>
+      </w:pPr>
     </w:lvl>
   </w:abstractNum>
   <w:num w:numId="1" w16cid:durableId="1642269872">
     <w:abstractNumId w:val="1"/>
   </w:num>
   <w:num w:numId="2" w16cid:durableId="1750807742">
-    <w:abstractNumId w:val="6"/>
+    <w:abstractNumId w:val="7"/>
   </w:num>
   <w:num w:numId="3" w16cid:durableId="1051805212">
     <w:abstractNumId w:val="0"/>
   </w:num>
   <w:num w:numId="4" w16cid:durableId="581911853">
-    <w:abstractNumId w:val="7"/>
+    <w:abstractNumId w:val="9"/>
   </w:num>
   <w:num w:numId="5" w16cid:durableId="1953049598">
     <w:abstractNumId w:val="2"/>
   </w:num>
   <w:num w:numId="6" w16cid:durableId="2069834822">
-    <w:abstractNumId w:val="8"/>
+    <w:abstractNumId w:val="10"/>
   </w:num>
   <w:num w:numId="7" w16cid:durableId="129448323">
     <w:abstractNumId w:val="5"/>
@@ -2425,6 +3451,18 @@
   </w:num>
   <w:num w:numId="9" w16cid:durableId="186145655">
     <w:abstractNumId w:val="3"/>
+  </w:num>
+  <w:num w:numId="10" w16cid:durableId="1701854897">
+    <w:abstractNumId w:val="12"/>
+  </w:num>
+  <w:num w:numId="11" w16cid:durableId="2004239607">
+    <w:abstractNumId w:val="6"/>
+  </w:num>
+  <w:num w:numId="12" w16cid:durableId="2016611831">
+    <w:abstractNumId w:val="11"/>
+  </w:num>
+  <w:num w:numId="13" w16cid:durableId="1671519515">
+    <w:abstractNumId w:val="8"/>
   </w:num>
 </w:numbering>
 </file>

</xml_diff>